<commit_message>
Inclusão de arquivos tcc
</commit_message>
<xml_diff>
--- a/Documentos/Claudia_C_Farias_Rodrigues_Pinto_TCC.docx
+++ b/Documentos/Claudia_C_Farias_Rodrigues_Pinto_TCC.docx
@@ -5170,79 +5170,7 @@
             <w:u w:val="none"/>
             <w:bdr w:val="none" w:sz="0" w:space="0" w:color="auto" w:frame="1"/>
           </w:rPr>
-          <w:t xml:space="preserve">“2020 </w:t>
-        </w:r>
-        <w:proofErr w:type="spellStart"/>
-        <w:r>
-          <w:rPr>
-            <w:rStyle w:val="Hyperlink"/>
-            <w:color w:val="auto"/>
-            <w:sz w:val="24"/>
-            <w:szCs w:val="24"/>
-            <w:u w:val="none"/>
-            <w:bdr w:val="none" w:sz="0" w:space="0" w:color="auto" w:frame="1"/>
-          </w:rPr>
-          <w:t>State</w:t>
-        </w:r>
-        <w:proofErr w:type="spellEnd"/>
-        <w:r>
-          <w:rPr>
-            <w:rStyle w:val="Hyperlink"/>
-            <w:color w:val="auto"/>
-            <w:sz w:val="24"/>
-            <w:szCs w:val="24"/>
-            <w:u w:val="none"/>
-            <w:bdr w:val="none" w:sz="0" w:space="0" w:color="auto" w:frame="1"/>
-          </w:rPr>
-          <w:t xml:space="preserve"> </w:t>
-        </w:r>
-        <w:proofErr w:type="spellStart"/>
-        <w:r>
-          <w:rPr>
-            <w:rStyle w:val="Hyperlink"/>
-            <w:color w:val="auto"/>
-            <w:sz w:val="24"/>
-            <w:szCs w:val="24"/>
-            <w:u w:val="none"/>
-            <w:bdr w:val="none" w:sz="0" w:space="0" w:color="auto" w:frame="1"/>
-          </w:rPr>
-          <w:t>of</w:t>
-        </w:r>
-        <w:proofErr w:type="spellEnd"/>
-        <w:r>
-          <w:rPr>
-            <w:rStyle w:val="Hyperlink"/>
-            <w:color w:val="auto"/>
-            <w:sz w:val="24"/>
-            <w:szCs w:val="24"/>
-            <w:u w:val="none"/>
-            <w:bdr w:val="none" w:sz="0" w:space="0" w:color="auto" w:frame="1"/>
-          </w:rPr>
-          <w:t xml:space="preserve"> Digital </w:t>
-        </w:r>
-        <w:proofErr w:type="spellStart"/>
-        <w:r>
-          <w:rPr>
-            <w:rStyle w:val="Hyperlink"/>
-            <w:color w:val="auto"/>
-            <w:sz w:val="24"/>
-            <w:szCs w:val="24"/>
-            <w:u w:val="none"/>
-            <w:bdr w:val="none" w:sz="0" w:space="0" w:color="auto" w:frame="1"/>
-          </w:rPr>
-          <w:t>Report</w:t>
-        </w:r>
-        <w:proofErr w:type="spellEnd"/>
-        <w:r>
-          <w:rPr>
-            <w:rStyle w:val="Hyperlink"/>
-            <w:color w:val="auto"/>
-            <w:sz w:val="24"/>
-            <w:szCs w:val="24"/>
-            <w:u w:val="none"/>
-            <w:bdr w:val="none" w:sz="0" w:space="0" w:color="auto" w:frame="1"/>
-          </w:rPr>
-          <w:t>”</w:t>
+          <w:t>“2020 State of Digital Report”</w:t>
         </w:r>
       </w:hyperlink>
       <w:r>
@@ -5870,9 +5798,64 @@
           <w:sz w:val="24"/>
           <w:szCs w:val="24"/>
         </w:rPr>
-        <w:t xml:space="preserve"> (</w:t>
-      </w:r>
-      <w:proofErr w:type="spellStart"/>
+        <w:t xml:space="preserve"> (ModelView-View-Model)</w:t>
+      </w:r>
+      <w:r>
+        <w:rPr>
+          <w:sz w:val="24"/>
+          <w:szCs w:val="24"/>
+        </w:rPr>
+        <w:t>. Esta</w:t>
+      </w:r>
+      <w:r>
+        <w:rPr>
+          <w:sz w:val="24"/>
+          <w:szCs w:val="24"/>
+        </w:rPr>
+        <w:t xml:space="preserve"> </w:t>
+      </w:r>
+      <w:r>
+        <w:rPr>
+          <w:sz w:val="24"/>
+          <w:szCs w:val="24"/>
+        </w:rPr>
+        <w:t xml:space="preserve">arquitetura funciona de forma mais dinâmica, </w:t>
+      </w:r>
+      <w:r>
+        <w:rPr>
+          <w:sz w:val="24"/>
+          <w:szCs w:val="24"/>
+        </w:rPr>
+        <w:t>trazendo</w:t>
+      </w:r>
+      <w:r>
+        <w:rPr>
+          <w:sz w:val="24"/>
+          <w:szCs w:val="24"/>
+        </w:rPr>
+        <w:t xml:space="preserve"> velocidade ao sistema</w:t>
+      </w:r>
+      <w:r>
+        <w:rPr>
+          <w:sz w:val="24"/>
+          <w:szCs w:val="24"/>
+        </w:rPr>
+        <w:t>,</w:t>
+      </w:r>
+      <w:r>
+        <w:rPr>
+          <w:sz w:val="24"/>
+          <w:szCs w:val="24"/>
+        </w:rPr>
+        <w:t xml:space="preserve"> pois a camada</w:t>
+      </w:r>
+      <w:r>
+        <w:rPr>
+          <w:sz w:val="24"/>
+          <w:szCs w:val="24"/>
+        </w:rPr>
+        <w:t xml:space="preserve"> </w:t>
+      </w:r>
       <w:r>
         <w:rPr>
           <w:i/>
@@ -5880,105 +5863,8 @@
           <w:sz w:val="24"/>
           <w:szCs w:val="24"/>
         </w:rPr>
-        <w:t>ModelView</w:t>
-      </w:r>
-      <w:proofErr w:type="spellEnd"/>
-      <w:r>
-        <w:rPr>
-          <w:i/>
-          <w:iCs/>
-          <w:sz w:val="24"/>
-          <w:szCs w:val="24"/>
-        </w:rPr>
-        <w:t>-</w:t>
-      </w:r>
-      <w:proofErr w:type="spellStart"/>
-      <w:r>
-        <w:rPr>
-          <w:i/>
-          <w:iCs/>
-          <w:sz w:val="24"/>
-          <w:szCs w:val="24"/>
-        </w:rPr>
-        <w:t>View</w:t>
-      </w:r>
-      <w:proofErr w:type="spellEnd"/>
-      <w:r>
-        <w:rPr>
-          <w:i/>
-          <w:iCs/>
-          <w:sz w:val="24"/>
-          <w:szCs w:val="24"/>
-        </w:rPr>
-        <w:t>-Model)</w:t>
-      </w:r>
-      <w:r>
-        <w:rPr>
-          <w:sz w:val="24"/>
-          <w:szCs w:val="24"/>
-        </w:rPr>
-        <w:t>. Esta</w:t>
-      </w:r>
-      <w:r>
-        <w:rPr>
-          <w:sz w:val="24"/>
-          <w:szCs w:val="24"/>
-        </w:rPr>
-        <w:t xml:space="preserve"> </w:t>
-      </w:r>
-      <w:r>
-        <w:rPr>
-          <w:sz w:val="24"/>
-          <w:szCs w:val="24"/>
-        </w:rPr>
-        <w:t xml:space="preserve">arquitetura funciona de forma mais dinâmica, </w:t>
-      </w:r>
-      <w:r>
-        <w:rPr>
-          <w:sz w:val="24"/>
-          <w:szCs w:val="24"/>
-        </w:rPr>
-        <w:t>trazendo</w:t>
-      </w:r>
-      <w:r>
-        <w:rPr>
-          <w:sz w:val="24"/>
-          <w:szCs w:val="24"/>
-        </w:rPr>
-        <w:t xml:space="preserve"> velocidade ao sistema</w:t>
-      </w:r>
-      <w:r>
-        <w:rPr>
-          <w:sz w:val="24"/>
-          <w:szCs w:val="24"/>
-        </w:rPr>
-        <w:t>,</w:t>
-      </w:r>
-      <w:r>
-        <w:rPr>
-          <w:sz w:val="24"/>
-          <w:szCs w:val="24"/>
-        </w:rPr>
-        <w:t xml:space="preserve"> pois a camada</w:t>
-      </w:r>
-      <w:r>
-        <w:rPr>
-          <w:sz w:val="24"/>
-          <w:szCs w:val="24"/>
-        </w:rPr>
-        <w:t xml:space="preserve"> </w:t>
-      </w:r>
-      <w:proofErr w:type="spellStart"/>
-      <w:r>
-        <w:rPr>
-          <w:i/>
-          <w:iCs/>
-          <w:sz w:val="24"/>
-          <w:szCs w:val="24"/>
-        </w:rPr>
         <w:t>ViewModel</w:t>
       </w:r>
-      <w:proofErr w:type="spellEnd"/>
       <w:r>
         <w:rPr>
           <w:i/>
@@ -7147,47 +7033,22 @@
                 <w:sz w:val="24"/>
                 <w:szCs w:val="24"/>
               </w:rPr>
-              <w:t xml:space="preserve">NodeJS, Express, </w:t>
-            </w:r>
-            <w:proofErr w:type="spellStart"/>
+              <w:t>NodeJS, Express, Type</w:t>
+            </w:r>
             <w:r>
               <w:rPr>
                 <w:sz w:val="24"/>
                 <w:szCs w:val="24"/>
               </w:rPr>
-              <w:t>Type</w:t>
+              <w:t>S</w:t>
             </w:r>
             <w:r>
               <w:rPr>
                 <w:sz w:val="24"/>
                 <w:szCs w:val="24"/>
               </w:rPr>
-              <w:t>S</w:t>
-            </w:r>
-            <w:r>
-              <w:rPr>
-                <w:sz w:val="24"/>
-                <w:szCs w:val="24"/>
-              </w:rPr>
-              <w:t>cript</w:t>
-            </w:r>
-            <w:proofErr w:type="spellEnd"/>
-            <w:r>
-              <w:rPr>
-                <w:sz w:val="24"/>
-                <w:szCs w:val="24"/>
-              </w:rPr>
-              <w:t xml:space="preserve"> e </w:t>
-            </w:r>
-            <w:proofErr w:type="spellStart"/>
-            <w:r>
-              <w:rPr>
-                <w:sz w:val="24"/>
-                <w:szCs w:val="24"/>
-              </w:rPr>
-              <w:t>NestJS</w:t>
-            </w:r>
-            <w:proofErr w:type="spellEnd"/>
+              <w:t>cript e NestJS</w:t>
+            </w:r>
           </w:p>
         </w:tc>
       </w:tr>
@@ -7247,40 +7108,15 @@
                 <w:sz w:val="24"/>
                 <w:szCs w:val="24"/>
               </w:rPr>
-              <w:t xml:space="preserve">, HTML, CSS, </w:t>
-            </w:r>
-            <w:proofErr w:type="spellStart"/>
+              <w:t xml:space="preserve">, HTML, CSS, Boostrap </w:t>
+            </w:r>
             <w:r>
               <w:rPr>
                 <w:sz w:val="24"/>
                 <w:szCs w:val="24"/>
               </w:rPr>
-              <w:t>Boostrap</w:t>
-            </w:r>
-            <w:proofErr w:type="spellEnd"/>
-            <w:r>
-              <w:rPr>
-                <w:sz w:val="24"/>
-                <w:szCs w:val="24"/>
-              </w:rPr>
-              <w:t xml:space="preserve"> </w:t>
-            </w:r>
-            <w:r>
-              <w:rPr>
-                <w:sz w:val="24"/>
-                <w:szCs w:val="24"/>
-              </w:rPr>
-              <w:t xml:space="preserve">e </w:t>
-            </w:r>
-            <w:proofErr w:type="spellStart"/>
-            <w:r>
-              <w:rPr>
-                <w:sz w:val="24"/>
-                <w:szCs w:val="24"/>
-              </w:rPr>
-              <w:t>Ionic</w:t>
-            </w:r>
-            <w:proofErr w:type="spellEnd"/>
+              <w:t>e Ionic</w:t>
+            </w:r>
           </w:p>
         </w:tc>
       </w:tr>
@@ -7333,17 +7169,8 @@
                 <w:sz w:val="24"/>
                 <w:szCs w:val="24"/>
               </w:rPr>
-              <w:t xml:space="preserve">Apache </w:t>
-            </w:r>
-            <w:proofErr w:type="spellStart"/>
-            <w:r>
-              <w:rPr>
-                <w:sz w:val="24"/>
-                <w:szCs w:val="24"/>
-              </w:rPr>
-              <w:t>Cordova</w:t>
-            </w:r>
-            <w:proofErr w:type="spellEnd"/>
+              <w:t>Apache Cordova</w:t>
+            </w:r>
           </w:p>
         </w:tc>
       </w:tr>
@@ -7391,7 +7218,6 @@
                 <w:szCs w:val="24"/>
               </w:rPr>
             </w:pPr>
-            <w:proofErr w:type="spellStart"/>
             <w:r>
               <w:rPr>
                 <w:sz w:val="24"/>
@@ -7399,7 +7225,6 @@
               </w:rPr>
               <w:t>Git</w:t>
             </w:r>
-            <w:proofErr w:type="spellEnd"/>
             <w:r>
               <w:rPr>
                 <w:sz w:val="24"/>
@@ -7534,17 +7359,8 @@
                 <w:sz w:val="24"/>
                 <w:szCs w:val="24"/>
               </w:rPr>
-              <w:t xml:space="preserve">AWS e </w:t>
-            </w:r>
-            <w:proofErr w:type="spellStart"/>
-            <w:r>
-              <w:rPr>
-                <w:sz w:val="24"/>
-                <w:szCs w:val="24"/>
-              </w:rPr>
-              <w:t>Terraform</w:t>
-            </w:r>
-            <w:proofErr w:type="spellEnd"/>
+              <w:t>AWS e Terraform</w:t>
+            </w:r>
           </w:p>
         </w:tc>
       </w:tr>
@@ -7568,7 +7384,6 @@
                 <w:szCs w:val="24"/>
               </w:rPr>
             </w:pPr>
-            <w:proofErr w:type="spellStart"/>
             <w:r>
               <w:rPr>
                 <w:b/>
@@ -7578,7 +7393,6 @@
               </w:rPr>
               <w:t>Libs</w:t>
             </w:r>
-            <w:proofErr w:type="spellEnd"/>
           </w:p>
         </w:tc>
         <w:tc>
@@ -7599,23 +7413,7 @@
                 <w:sz w:val="24"/>
                 <w:szCs w:val="24"/>
               </w:rPr>
-              <w:t xml:space="preserve">Apache Log4J, </w:t>
-            </w:r>
-            <w:proofErr w:type="spellStart"/>
-            <w:r>
-              <w:rPr>
-                <w:sz w:val="24"/>
-                <w:szCs w:val="24"/>
-              </w:rPr>
-              <w:t>KeyCloack</w:t>
-            </w:r>
-            <w:proofErr w:type="spellEnd"/>
-            <w:r>
-              <w:rPr>
-                <w:sz w:val="24"/>
-                <w:szCs w:val="24"/>
-              </w:rPr>
-              <w:t xml:space="preserve"> (Gestão de acessos)</w:t>
+              <w:t>Apache Log4J, KeyCloack (Gestão de acessos)</w:t>
             </w:r>
           </w:p>
         </w:tc>
@@ -11551,9 +11349,38 @@
             <w:sz w:val="24"/>
             <w:szCs w:val="24"/>
           </w:rPr>
-          <w:t>https://github.com/caufarris/tccpucmgengenhariasoftware/blob/main/documentos</w:t>
+          <w:t>https://github.com/caufarris/tcc/tree/main/</w:t>
+        </w:r>
+        <w:r>
+          <w:rPr>
+            <w:rStyle w:val="Hyperlink"/>
+            <w:i/>
+            <w:iCs/>
+            <w:sz w:val="24"/>
+            <w:szCs w:val="24"/>
+          </w:rPr>
+          <w:t>d</w:t>
+        </w:r>
+        <w:r>
+          <w:rPr>
+            <w:rStyle w:val="Hyperlink"/>
+            <w:i/>
+            <w:iCs/>
+            <w:sz w:val="24"/>
+            <w:szCs w:val="24"/>
+          </w:rPr>
+          <w:t>ocumentos</w:t>
         </w:r>
       </w:hyperlink>
+      <w:r>
+        <w:rPr>
+          <w:i/>
+          <w:iCs/>
+          <w:sz w:val="24"/>
+          <w:szCs w:val="24"/>
+        </w:rPr>
+        <w:t xml:space="preserve"> </w:t>
+      </w:r>
     </w:p>
     <w:p>
       <w:pPr>
@@ -11808,31 +11635,7 @@
           <w:sz w:val="24"/>
           <w:szCs w:val="24"/>
         </w:rPr>
-        <w:t xml:space="preserve">uma Licença </w:t>
-      </w:r>
-      <w:proofErr w:type="spellStart"/>
-      <w:r>
-        <w:rPr>
-          <w:sz w:val="24"/>
-          <w:szCs w:val="24"/>
-        </w:rPr>
-        <w:t>Creative</w:t>
-      </w:r>
-      <w:proofErr w:type="spellEnd"/>
-      <w:r>
-        <w:rPr>
-          <w:sz w:val="24"/>
-          <w:szCs w:val="24"/>
-        </w:rPr>
-        <w:t xml:space="preserve"> Commons Atribuição-</w:t>
-      </w:r>
-      <w:proofErr w:type="spellStart"/>
-      <w:r>
-        <w:rPr>
-          <w:sz w:val="24"/>
-          <w:szCs w:val="24"/>
-        </w:rPr>
-        <w:t>Compartilha</w:t>
+        <w:t>uma Licença Creative Commons Atribuição-Compartilha</w:t>
       </w:r>
       <w:r>
         <w:rPr>
@@ -11846,15 +11649,7 @@
           <w:sz w:val="24"/>
           <w:szCs w:val="24"/>
         </w:rPr>
-        <w:t>Igual</w:t>
-      </w:r>
-      <w:proofErr w:type="spellEnd"/>
-      <w:r>
-        <w:rPr>
-          <w:sz w:val="24"/>
-          <w:szCs w:val="24"/>
-        </w:rPr>
-        <w:t xml:space="preserve"> 4.0 Internacional</w:t>
+        <w:t>Igual 4.0 Internacional</w:t>
       </w:r>
       <w:r>
         <w:rPr>
@@ -12130,23 +11925,7 @@
           <w:sz w:val="24"/>
           <w:szCs w:val="24"/>
         </w:rPr>
-        <w:t xml:space="preserve">. São Paulo: Pearson </w:t>
-      </w:r>
-      <w:proofErr w:type="spellStart"/>
-      <w:r>
-        <w:rPr>
-          <w:sz w:val="24"/>
-          <w:szCs w:val="24"/>
-        </w:rPr>
-        <w:t>Education</w:t>
-      </w:r>
-      <w:proofErr w:type="spellEnd"/>
-      <w:r>
-        <w:rPr>
-          <w:sz w:val="24"/>
-          <w:szCs w:val="24"/>
-        </w:rPr>
-        <w:t xml:space="preserve"> do Brasil Ltda, 2018.</w:t>
+        <w:t>. São Paulo: Pearson Education do Brasil Ltda, 2018.</w:t>
       </w:r>
     </w:p>
     <w:p>
@@ -16579,28 +16358,28 @@
 </file>
 
 <file path=customXml/item1.xml><?xml version="1.0" encoding="utf-8"?>
+<b:Sources xmlns:b="http://schemas.openxmlformats.org/officeDocument/2006/bibliography" xmlns="http://schemas.openxmlformats.org/officeDocument/2006/bibliography" SelectedStyle="\APASixthEditionOfficeOnline.xsl" StyleName="APA" Version="6"/>
+</file>
+
+<file path=customXml/item2.xml><?xml version="1.0" encoding="utf-8"?>
 <go:gDocsCustomXmlDataStorage xmlns:go="http://customooxmlschemas.google.com/" xmlns:r="http://schemas.openxmlformats.org/officeDocument/2006/relationships">
   <go:docsCustomData roundtripDataSignature="AMtx7mhr8fJpXyXGw+943AqUFmYJYKlTeA==">AMUW2mWvv+HMmybsHL7/pQVRgp4by+7nN37TfU3MU+gZCRA3Ih5YYdxjAC1oa1p1/2pUxY7a1vxHe4OUHtSIBFH4fHSlzusAv47ms/e518+uEaCPTunKtOL66wXeqaf8w3DB1HIzj5gmHKUtSYfIbBa/aIfZpwkfMMQwuAk8RpnElM+TxjaLwsQnJcVgAPJCffkRxKkdMYf+AZdcw9cWO4kKxXE59K4MIIkGW66ZrczWiqrVDysa2W4kT6yxYg58f90BiY93MAOptp6fpvzJjoy5eb5nHxzZGKHzEWvR1sg1AdnumB4DFxbVwQKxvKkjfBOWKMPVxcXIzTLq1mY8i0AhUkBNZTYmlf+SOCauyTaCKRvMXJmwCZu3pL/GNJrhQWQMzMu9i0mNo4+/CjlBO46BamsXTNZLWg==</go:docsCustomData>
 </go:gDocsCustomXmlDataStorage>
 </file>
 
-<file path=customXml/item2.xml><?xml version="1.0" encoding="utf-8"?>
-<b:Sources xmlns:b="http://schemas.openxmlformats.org/officeDocument/2006/bibliography" xmlns="http://schemas.openxmlformats.org/officeDocument/2006/bibliography" SelectedStyle="\APASixthEditionOfficeOnline.xsl" StyleName="APA" Version="6"/>
+<file path=customXml/itemProps1.xml><?xml version="1.0" encoding="utf-8"?>
+<ds:datastoreItem xmlns:ds="http://schemas.openxmlformats.org/officeDocument/2006/customXml" ds:itemID="{D4F7BE56-1131-40CE-85E7-F1E6000A53CD}">
+  <ds:schemaRefs>
+    <ds:schemaRef ds:uri="http://schemas.openxmlformats.org/officeDocument/2006/bibliography"/>
+  </ds:schemaRefs>
+</ds:datastoreItem>
 </file>
 
-<file path=customXml/itemProps1.xml><?xml version="1.0" encoding="utf-8"?>
+<file path=customXml/itemProps2.xml><?xml version="1.0" encoding="utf-8"?>
 <ds:datastoreItem xmlns:ds="http://schemas.openxmlformats.org/officeDocument/2006/customXml" ds:itemID="{11111111-1234-1234-1234-123412341234}">
   <ds:schemaRefs>
     <ds:schemaRef ds:uri="http://customooxmlschemas.google.com/"/>
     <ds:schemaRef ds:uri="http://schemas.openxmlformats.org/officeDocument/2006/relationships"/>
   </ds:schemaRefs>
 </ds:datastoreItem>
-</file>
-
-<file path=customXml/itemProps2.xml><?xml version="1.0" encoding="utf-8"?>
-<ds:datastoreItem xmlns:ds="http://schemas.openxmlformats.org/officeDocument/2006/customXml" ds:itemID="{D4F7BE56-1131-40CE-85E7-F1E6000A53CD}">
-  <ds:schemaRefs>
-    <ds:schemaRef ds:uri="http://schemas.openxmlformats.org/officeDocument/2006/bibliography"/>
-  </ds:schemaRefs>
-</ds:datastoreItem>
 </file>
</xml_diff>